<commit_message>
reglas de fpgrowth analisis
</commit_message>
<xml_diff>
--- a/reglas hogar.docx
+++ b/reglas hogar.docx
@@ -1094,6 +1094,53 @@
     </w:p>
     <w:p>
       <w:r>
+        <w:t>{P01D34=5} =&gt; {P01A05C=1}</w:t>
+      </w:r>
+    </w:p>
+    <w:p/>
+    <w:p>
+      <w:r>
+        <w:t>{P01A05E=2} =&gt; {P01A03=2}</w:t>
+      </w:r>
+    </w:p>
+    <w:p/>
+    <w:p>
+      <w:r>
+        <w:t>{P01D34=5} =&gt; {P01I01B=0}</w:t>
+      </w:r>
+    </w:p>
+    <w:p>
+      <w:r>
+        <w:t>{P01I01B=0} =&gt; {P01A01=1}</w:t>
+      </w:r>
+    </w:p>
+    <w:p/>
+    <w:p/>
+    <w:p/>
+    <w:p/>
+    <w:p/>
+    <w:p>
+      <w:pPr>
+        <w:rPr>
+          <w:b/>
+          <w:bCs/>
+          <w:sz w:val="32"/>
+          <w:szCs w:val="32"/>
+        </w:rPr>
+      </w:pPr>
+    </w:p>
+    <w:p>
+      <w:pPr>
+        <w:rPr>
+          <w:b/>
+          <w:bCs/>
+          <w:sz w:val="32"/>
+          <w:szCs w:val="32"/>
+        </w:rPr>
+      </w:pPr>
+    </w:p>
+    <w:p>
+      <w:r>
         <w:rPr>
           <w:b/>
           <w:bCs/>
@@ -1354,6 +1401,7 @@
           <w:b/>
           <w:bCs/>
         </w:rPr>
+        <w:lastRenderedPageBreak/>
         <w:t>P01A04</w:t>
       </w:r>
       <w:r>
@@ -2117,7 +2165,6 @@
   <w:style w:type="character" w:default="1" w:styleId="Fuentedeprrafopredeter">
     <w:name w:val="Default Paragraph Font"/>
     <w:uiPriority w:val="1"/>
-    <w:semiHidden/>
     <w:unhideWhenUsed/>
   </w:style>
   <w:style w:type="table" w:default="1" w:styleId="Tablanormal">

</xml_diff>

<commit_message>
mejora en reglas identificadas de pf
</commit_message>
<xml_diff>
--- a/reglas hogar.docx
+++ b/reglas hogar.docx
@@ -4,7 +4,509 @@
   <w:body>
     <w:p>
       <w:pPr>
+        <w:tabs>
+          <w:tab w:val="left" w:pos="1985"/>
+        </w:tabs>
+        <w:rPr>
+          <w:rFonts w:eastAsia="Times New Roman" w:cs="Arial"/>
+          <w:b/>
+          <w:bCs/>
+          <w:lang w:val="es-ES" w:bidi="en-US"/>
+        </w:rPr>
+      </w:pPr>
+      <w:r>
+        <w:rPr>
+          <w:rFonts w:eastAsia="Times New Roman" w:cs="Arial"/>
+          <w:b/>
+          <w:bCs/>
+          <w:noProof/>
+          <w:lang w:eastAsia="es-GT"/>
+        </w:rPr>
+        <w:drawing>
+          <wp:anchor distT="0" distB="0" distL="114300" distR="114300" simplePos="0" relativeHeight="251661312" behindDoc="0" locked="0" layoutInCell="1" allowOverlap="1" wp14:anchorId="23A6BD95" wp14:editId="09CC4C73">
+            <wp:simplePos x="0" y="0"/>
+            <wp:positionH relativeFrom="column">
+              <wp:posOffset>279400</wp:posOffset>
+            </wp:positionH>
+            <wp:positionV relativeFrom="paragraph">
+              <wp:posOffset>0</wp:posOffset>
+            </wp:positionV>
+            <wp:extent cx="834390" cy="819150"/>
+            <wp:effectExtent l="19050" t="0" r="3810" b="0"/>
+            <wp:wrapSquare wrapText="bothSides"/>
+            <wp:docPr id="3" name="0 Imagen" descr="usac3.JPG"/>
+            <wp:cNvGraphicFramePr>
+              <a:graphicFrameLocks xmlns:a="http://schemas.openxmlformats.org/drawingml/2006/main" noChangeAspect="1"/>
+            </wp:cNvGraphicFramePr>
+            <a:graphic xmlns:a="http://schemas.openxmlformats.org/drawingml/2006/main">
+              <a:graphicData uri="http://schemas.openxmlformats.org/drawingml/2006/picture">
+                <pic:pic xmlns:pic="http://schemas.openxmlformats.org/drawingml/2006/picture">
+                  <pic:nvPicPr>
+                    <pic:cNvPr id="0" name="0 Imagen" descr="usac3.JPG"/>
+                    <pic:cNvPicPr>
+                      <a:picLocks noChangeAspect="1" noChangeArrowheads="1"/>
+                    </pic:cNvPicPr>
+                  </pic:nvPicPr>
+                  <pic:blipFill>
+                    <a:blip r:embed="rId4" cstate="print"/>
+                    <a:srcRect/>
+                    <a:stretch>
+                      <a:fillRect/>
+                    </a:stretch>
+                  </pic:blipFill>
+                  <pic:spPr bwMode="auto">
+                    <a:xfrm>
+                      <a:off x="0" y="0"/>
+                      <a:ext cx="834390" cy="819150"/>
+                    </a:xfrm>
+                    <a:prstGeom prst="rect">
+                      <a:avLst/>
+                    </a:prstGeom>
+                    <a:noFill/>
+                    <a:ln w="9525">
+                      <a:noFill/>
+                      <a:miter lim="800000"/>
+                      <a:headEnd/>
+                      <a:tailEnd/>
+                    </a:ln>
+                  </pic:spPr>
+                </pic:pic>
+              </a:graphicData>
+            </a:graphic>
+          </wp:anchor>
+        </w:drawing>
+      </w:r>
+      <w:r>
+        <w:rPr>
+          <w:rFonts w:eastAsia="Times New Roman" w:cs="Arial"/>
+          <w:b/>
+          <w:bCs/>
+          <w:lang w:val="es-ES" w:bidi="en-US"/>
+        </w:rPr>
+        <w:t>Universidad de San Carlos de Guatemala</w:t>
+      </w:r>
+    </w:p>
+    <w:p>
+      <w:pPr>
+        <w:tabs>
+          <w:tab w:val="left" w:pos="930"/>
+          <w:tab w:val="left" w:pos="1985"/>
+          <w:tab w:val="left" w:pos="2430"/>
+          <w:tab w:val="left" w:pos="3420"/>
+        </w:tabs>
+        <w:ind w:left="1985"/>
+        <w:rPr>
+          <w:rFonts w:eastAsia="Times New Roman" w:cs="Arial"/>
+          <w:b/>
+          <w:bCs/>
+          <w:lang w:val="es-ES" w:bidi="en-US"/>
+        </w:rPr>
+      </w:pPr>
+      <w:r>
+        <w:rPr>
+          <w:rFonts w:eastAsia="Times New Roman" w:cs="Arial"/>
+          <w:b/>
+          <w:bCs/>
+          <w:lang w:val="es-ES" w:bidi="en-US"/>
+        </w:rPr>
+        <w:t>Facultad de Ingeniería</w:t>
+      </w:r>
+    </w:p>
+    <w:p>
+      <w:pPr>
+        <w:tabs>
+          <w:tab w:val="left" w:pos="930"/>
+          <w:tab w:val="left" w:pos="1985"/>
+          <w:tab w:val="left" w:pos="2430"/>
+          <w:tab w:val="left" w:pos="3420"/>
+        </w:tabs>
+        <w:ind w:left="1985"/>
+        <w:rPr>
+          <w:rFonts w:eastAsia="Times New Roman" w:cs="Arial"/>
+          <w:b/>
+          <w:bCs/>
+          <w:lang w:val="es-ES" w:bidi="en-US"/>
+        </w:rPr>
+      </w:pPr>
+      <w:r>
+        <w:rPr>
+          <w:rFonts w:eastAsia="Times New Roman" w:cs="Arial"/>
+          <w:b/>
+          <w:bCs/>
+          <w:lang w:val="es-ES" w:bidi="en-US"/>
+        </w:rPr>
+        <w:t>Escuela de Estudios de Postgrado</w:t>
+      </w:r>
+    </w:p>
+    <w:p>
+      <w:pPr>
+        <w:tabs>
+          <w:tab w:val="left" w:pos="1985"/>
+          <w:tab w:val="left" w:pos="2430"/>
+          <w:tab w:val="left" w:pos="3420"/>
+        </w:tabs>
+        <w:ind w:left="1985"/>
+        <w:rPr>
+          <w:rFonts w:eastAsia="Times New Roman" w:cs="Arial"/>
+          <w:b/>
+          <w:bCs/>
+          <w:lang w:val="es-ES" w:bidi="en-US"/>
+        </w:rPr>
+      </w:pPr>
+      <w:r>
+        <w:rPr>
+          <w:rFonts w:eastAsia="Times New Roman" w:cs="Arial"/>
+          <w:b/>
+          <w:bCs/>
+          <w:lang w:bidi="en-US"/>
+        </w:rPr>
+        <w:t>Introducci</w:t>
+      </w:r>
+      <w:r>
+        <w:rPr>
+          <w:rFonts w:eastAsia="Times New Roman" w:cs="Arial" w:hint="eastAsia"/>
+          <w:b/>
+          <w:bCs/>
+          <w:lang w:bidi="en-US"/>
+        </w:rPr>
+        <w:t>ó</w:t>
+      </w:r>
+      <w:r>
+        <w:rPr>
+          <w:rFonts w:eastAsia="Times New Roman" w:cs="Arial"/>
+          <w:b/>
+          <w:bCs/>
+          <w:lang w:bidi="en-US"/>
+        </w:rPr>
+        <w:t>n a la Miner</w:t>
+      </w:r>
+      <w:r>
+        <w:rPr>
+          <w:rFonts w:eastAsia="Times New Roman" w:cs="Arial" w:hint="eastAsia"/>
+          <w:b/>
+          <w:bCs/>
+          <w:lang w:bidi="en-US"/>
+        </w:rPr>
+        <w:t>í</w:t>
+      </w:r>
+      <w:r>
+        <w:rPr>
+          <w:rFonts w:eastAsia="Times New Roman" w:cs="Arial"/>
+          <w:b/>
+          <w:bCs/>
+          <w:lang w:bidi="en-US"/>
+        </w:rPr>
+        <w:t>a de Datos</w:t>
+      </w:r>
+    </w:p>
+    <w:p>
+      <w:pPr>
+        <w:tabs>
+          <w:tab w:val="left" w:pos="3420"/>
+        </w:tabs>
+        <w:rPr>
+          <w:rFonts w:eastAsia="Times New Roman" w:cs="Arial"/>
+          <w:lang w:val="es-ES" w:bidi="en-US"/>
+        </w:rPr>
+      </w:pPr>
+    </w:p>
+    <w:p>
+      <w:pPr>
+        <w:tabs>
+          <w:tab w:val="left" w:pos="3420"/>
+        </w:tabs>
+        <w:rPr>
+          <w:rFonts w:eastAsia="Times New Roman" w:cs="Arial"/>
+          <w:lang w:val="es-ES" w:bidi="en-US"/>
+        </w:rPr>
+      </w:pPr>
+    </w:p>
+    <w:p>
+      <w:pPr>
+        <w:tabs>
+          <w:tab w:val="left" w:pos="3420"/>
+        </w:tabs>
+        <w:rPr>
+          <w:rFonts w:eastAsia="Times New Roman" w:cs="Arial"/>
+          <w:lang w:val="es-ES" w:bidi="en-US"/>
+        </w:rPr>
+      </w:pPr>
+    </w:p>
+    <w:p>
+      <w:pPr>
+        <w:tabs>
+          <w:tab w:val="left" w:pos="3420"/>
+        </w:tabs>
+        <w:rPr>
+          <w:rFonts w:eastAsia="Times New Roman" w:cs="Arial"/>
+          <w:lang w:val="es-ES" w:bidi="en-US"/>
+        </w:rPr>
+      </w:pPr>
+    </w:p>
+    <w:p>
+      <w:pPr>
+        <w:tabs>
+          <w:tab w:val="left" w:pos="3420"/>
+        </w:tabs>
+        <w:rPr>
+          <w:rFonts w:eastAsia="Times New Roman" w:cs="Arial"/>
+          <w:lang w:bidi="en-US"/>
+        </w:rPr>
+      </w:pPr>
+    </w:p>
+    <w:p>
+      <w:pPr>
+        <w:tabs>
+          <w:tab w:val="left" w:pos="3420"/>
+        </w:tabs>
+        <w:rPr>
+          <w:rFonts w:eastAsia="Times New Roman" w:cs="Arial"/>
+          <w:lang w:val="es-ES" w:bidi="en-US"/>
+        </w:rPr>
+      </w:pPr>
+    </w:p>
+    <w:p>
+      <w:pPr>
+        <w:tabs>
+          <w:tab w:val="left" w:pos="3420"/>
+        </w:tabs>
+        <w:rPr>
+          <w:rFonts w:eastAsia="Times New Roman" w:cs="Arial"/>
+          <w:lang w:val="es-ES" w:bidi="en-US"/>
+        </w:rPr>
+      </w:pPr>
+    </w:p>
+    <w:p>
+      <w:pPr>
+        <w:tabs>
+          <w:tab w:val="left" w:pos="3420"/>
+        </w:tabs>
         <w:jc w:val="center"/>
+        <w:rPr>
+          <w:rFonts w:eastAsia="Times New Roman" w:cs="Arial"/>
+          <w:bCs/>
+          <w:color w:val="FF0000"/>
+          <w:sz w:val="20"/>
+          <w:szCs w:val="24"/>
+          <w:lang w:val="es-ES" w:bidi="en-US"/>
+        </w:rPr>
+      </w:pPr>
+      <w:r>
+        <w:rPr>
+          <w:rFonts w:eastAsia="Times New Roman" w:cs="Arial"/>
+          <w:b/>
+          <w:szCs w:val="28"/>
+          <w:lang w:bidi="en-US"/>
+        </w:rPr>
+        <w:t>Proyecto - parte 1</w:t>
+      </w:r>
+    </w:p>
+    <w:p>
+      <w:pPr>
+        <w:tabs>
+          <w:tab w:val="left" w:pos="3420"/>
+        </w:tabs>
+        <w:jc w:val="center"/>
+        <w:rPr>
+          <w:rFonts w:eastAsia="Times New Roman" w:cs="Arial"/>
+          <w:lang w:val="es-ES" w:bidi="en-US"/>
+        </w:rPr>
+      </w:pPr>
+    </w:p>
+    <w:p>
+      <w:pPr>
+        <w:tabs>
+          <w:tab w:val="left" w:pos="3420"/>
+        </w:tabs>
+        <w:rPr>
+          <w:rFonts w:eastAsia="Times New Roman" w:cs="Arial"/>
+          <w:lang w:val="es-ES" w:bidi="en-US"/>
+        </w:rPr>
+      </w:pPr>
+    </w:p>
+    <w:p>
+      <w:pPr>
+        <w:tabs>
+          <w:tab w:val="left" w:pos="3420"/>
+        </w:tabs>
+        <w:rPr>
+          <w:rFonts w:eastAsia="Times New Roman" w:cs="Arial"/>
+          <w:lang w:val="es-ES" w:bidi="en-US"/>
+        </w:rPr>
+      </w:pPr>
+    </w:p>
+    <w:p>
+      <w:pPr>
+        <w:tabs>
+          <w:tab w:val="left" w:pos="3420"/>
+        </w:tabs>
+        <w:rPr>
+          <w:rFonts w:eastAsia="Times New Roman" w:cs="Arial"/>
+          <w:lang w:val="es-ES" w:bidi="en-US"/>
+        </w:rPr>
+      </w:pPr>
+    </w:p>
+    <w:p>
+      <w:pPr>
+        <w:tabs>
+          <w:tab w:val="left" w:pos="3420"/>
+        </w:tabs>
+        <w:rPr>
+          <w:rFonts w:eastAsia="Times New Roman" w:cs="Arial"/>
+          <w:lang w:val="es-ES" w:bidi="en-US"/>
+        </w:rPr>
+      </w:pPr>
+    </w:p>
+    <w:p>
+      <w:pPr>
+        <w:tabs>
+          <w:tab w:val="left" w:pos="3420"/>
+        </w:tabs>
+        <w:rPr>
+          <w:rFonts w:eastAsia="Times New Roman" w:cs="Arial"/>
+          <w:lang w:val="es-ES" w:bidi="en-US"/>
+        </w:rPr>
+      </w:pPr>
+    </w:p>
+    <w:p>
+      <w:pPr>
+        <w:tabs>
+          <w:tab w:val="left" w:pos="3420"/>
+        </w:tabs>
+        <w:rPr>
+          <w:rFonts w:eastAsia="Times New Roman" w:cs="Arial"/>
+          <w:lang w:val="es-ES" w:bidi="en-US"/>
+        </w:rPr>
+      </w:pPr>
+    </w:p>
+    <w:p>
+      <w:pPr>
+        <w:tabs>
+          <w:tab w:val="left" w:pos="3420"/>
+        </w:tabs>
+        <w:rPr>
+          <w:rFonts w:eastAsia="Times New Roman" w:cs="Arial"/>
+          <w:lang w:val="es-ES" w:bidi="en-US"/>
+        </w:rPr>
+      </w:pPr>
+    </w:p>
+    <w:p>
+      <w:pPr>
+        <w:tabs>
+          <w:tab w:val="left" w:pos="3420"/>
+        </w:tabs>
+        <w:jc w:val="center"/>
+        <w:outlineLvl w:val="0"/>
+        <w:rPr>
+          <w:rFonts w:eastAsia="Times New Roman" w:cs="Arial"/>
+          <w:b/>
+          <w:lang w:val="es-ES" w:bidi="en-US"/>
+        </w:rPr>
+      </w:pPr>
+      <w:r>
+        <w:rPr>
+          <w:rFonts w:eastAsia="Times New Roman" w:cs="Arial"/>
+          <w:b/>
+          <w:lang w:val="es-ES" w:bidi="en-US"/>
+        </w:rPr>
+        <w:t>José Lester Rodríguez Culajay</w:t>
+      </w:r>
+    </w:p>
+    <w:p>
+      <w:pPr>
+        <w:tabs>
+          <w:tab w:val="left" w:pos="3420"/>
+          <w:tab w:val="center" w:pos="4420"/>
+          <w:tab w:val="left" w:pos="7830"/>
+        </w:tabs>
+        <w:jc w:val="center"/>
+        <w:rPr>
+          <w:rFonts w:eastAsia="Times New Roman" w:cs="Arial"/>
+          <w:b/>
+          <w:bCs/>
+          <w:lang w:bidi="en-US"/>
+        </w:rPr>
+      </w:pPr>
+      <w:r>
+        <w:rPr>
+          <w:rFonts w:eastAsia="Times New Roman" w:cs="Arial"/>
+          <w:b/>
+          <w:bCs/>
+          <w:lang w:bidi="en-US"/>
+        </w:rPr>
+        <w:t>Cuarto Trimestre 2024</w:t>
+      </w:r>
+    </w:p>
+    <w:p>
+      <w:pPr>
+        <w:tabs>
+          <w:tab w:val="left" w:pos="3420"/>
+          <w:tab w:val="center" w:pos="4420"/>
+          <w:tab w:val="left" w:pos="7830"/>
+        </w:tabs>
+        <w:jc w:val="center"/>
+        <w:rPr>
+          <w:rFonts w:eastAsia="Times New Roman" w:cs="Arial"/>
+          <w:lang w:val="es-ES" w:bidi="en-US"/>
+        </w:rPr>
+      </w:pPr>
+      <w:r>
+        <w:rPr>
+          <w:rFonts w:eastAsia="Times New Roman" w:cs="Arial"/>
+          <w:b/>
+          <w:bCs/>
+          <w:lang w:bidi="en-US"/>
+        </w:rPr>
+        <w:t>Catedr</w:t>
+      </w:r>
+      <w:r>
+        <w:rPr>
+          <w:rFonts w:eastAsia="Times New Roman" w:cs="Arial" w:hint="eastAsia"/>
+          <w:b/>
+          <w:bCs/>
+          <w:lang w:bidi="en-US"/>
+        </w:rPr>
+        <w:t>á</w:t>
+      </w:r>
+      <w:r>
+        <w:rPr>
+          <w:rFonts w:eastAsia="Times New Roman" w:cs="Arial"/>
+          <w:b/>
+          <w:bCs/>
+          <w:lang w:bidi="en-US"/>
+        </w:rPr>
+        <w:t xml:space="preserve">tico: </w:t>
+      </w:r>
+      <w:r>
+        <w:rPr>
+          <w:rFonts w:eastAsia="Times New Roman" w:cs="Arial"/>
+          <w:lang w:bidi="en-US"/>
+        </w:rPr>
+        <w:t xml:space="preserve">M.A. Ing. Kevin </w:t>
+      </w:r>
+      <w:proofErr w:type="spellStart"/>
+      <w:r>
+        <w:rPr>
+          <w:rFonts w:eastAsia="Times New Roman" w:cs="Arial"/>
+          <w:lang w:bidi="en-US"/>
+        </w:rPr>
+        <w:t>Lajpop</w:t>
+      </w:r>
+      <w:proofErr w:type="spellEnd"/>
+    </w:p>
+    <w:p>
+      <w:pPr>
+        <w:tabs>
+          <w:tab w:val="left" w:pos="3420"/>
+        </w:tabs>
+        <w:rPr>
+          <w:rFonts w:eastAsia="Times New Roman" w:cs="Arial"/>
+          <w:lang w:val="es-ES" w:bidi="en-US"/>
+        </w:rPr>
+      </w:pPr>
+    </w:p>
+    <w:p>
+      <w:pPr>
         <w:rPr>
           <w:b/>
           <w:bCs/>
@@ -12,15 +514,136 @@
           <w:szCs w:val="36"/>
         </w:rPr>
       </w:pPr>
-      <w:r>
+    </w:p>
+    <w:p>
+      <w:pPr>
         <w:rPr>
           <w:b/>
           <w:bCs/>
           <w:sz w:val="36"/>
           <w:szCs w:val="36"/>
         </w:rPr>
-        <w:t>Hogares</w:t>
-      </w:r>
+      </w:pPr>
+      <w:r>
+        <w:rPr>
+          <w:b/>
+          <w:bCs/>
+          <w:sz w:val="36"/>
+          <w:szCs w:val="36"/>
+        </w:rPr>
+        <w:br w:type="page"/>
+      </w:r>
+    </w:p>
+    <w:p>
+      <w:pPr>
+        <w:rPr>
+          <w:b/>
+          <w:bCs/>
+          <w:sz w:val="36"/>
+          <w:szCs w:val="36"/>
+        </w:rPr>
+      </w:pPr>
+      <w:r>
+        <w:rPr>
+          <w:b/>
+          <w:bCs/>
+          <w:sz w:val="36"/>
+          <w:szCs w:val="36"/>
+        </w:rPr>
+        <w:lastRenderedPageBreak/>
+        <w:br w:type="page"/>
+      </w:r>
+    </w:p>
+    <w:p>
+      <w:pPr>
+        <w:jc w:val="center"/>
+        <w:rPr>
+          <w:b/>
+          <w:bCs/>
+          <w:sz w:val="36"/>
+          <w:szCs w:val="36"/>
+        </w:rPr>
+      </w:pPr>
+      <w:r>
+        <w:rPr>
+          <w:b/>
+          <w:bCs/>
+          <w:sz w:val="36"/>
+          <w:szCs w:val="36"/>
+        </w:rPr>
+        <w:lastRenderedPageBreak/>
+        <w:t>Generalidades</w:t>
+      </w:r>
+    </w:p>
+    <w:p>
+      <w:pPr>
+        <w:pStyle w:val="Ttulo1"/>
+      </w:pPr>
+      <w:r>
+        <w:t>Conjunto de datos</w:t>
+      </w:r>
+    </w:p>
+    <w:p>
+      <w:r>
+        <w:t>Se analizará el conjunto de datos obtenido de la encuesta nacional de condiciones de Vida ENCOVI, la cual brinda información sobre la pobreza a nivel nacional</w:t>
+      </w:r>
+      <w:r>
+        <w:t xml:space="preserve"> considerando características de la población y </w:t>
+      </w:r>
+      <w:r>
+        <w:t>hogares</w:t>
+      </w:r>
+      <w:r>
+        <w:t xml:space="preserve">. El conjunto de datos cuenta con información </w:t>
+      </w:r>
+      <w:r>
+        <w:t>obtenido de diferentes años siendo estos: 2023, 2014, 2011, 2006, 20</w:t>
+      </w:r>
+      <w:r>
+        <w:t>0</w:t>
+      </w:r>
+      <w:r>
+        <w:t xml:space="preserve">0, en este caso el análisis toma únicamente los datos 2023 </w:t>
+      </w:r>
+      <w:r>
+        <w:t>para tener un enfoque de la realidad actual más próximo.</w:t>
+      </w:r>
+    </w:p>
+    <w:p>
+      <w:r>
+        <w:t xml:space="preserve">Enlace: </w:t>
+      </w:r>
+      <w:r>
+        <w:t>https://datos.minfin.gob.gt/dataset?groups=contrataciones-adquisiciones</w:t>
+      </w:r>
+    </w:p>
+    <w:p>
+      <w:r>
+        <w:t>Conjunto</w:t>
+      </w:r>
+      <w:r>
+        <w:t>: hogares</w:t>
+      </w:r>
+    </w:p>
+    <w:p>
+      <w:r>
+        <w:t>Año</w:t>
+      </w:r>
+      <w:r>
+        <w:t>: 2023 - anual</w:t>
+      </w:r>
+    </w:p>
+    <w:p/>
+    <w:p>
+      <w:pPr>
+        <w:jc w:val="center"/>
+        <w:rPr>
+          <w:b/>
+          <w:bCs/>
+          <w:sz w:val="36"/>
+          <w:szCs w:val="36"/>
+        </w:rPr>
+      </w:pPr>
     </w:p>
     <w:p>
       <w:pPr>
@@ -31,7 +654,6 @@
           <w:szCs w:val="32"/>
         </w:rPr>
       </w:pPr>
-      <w:proofErr w:type="spellStart"/>
       <w:r>
         <w:rPr>
           <w:b/>
@@ -39,9 +661,27 @@
           <w:sz w:val="32"/>
           <w:szCs w:val="32"/>
         </w:rPr>
-        <w:t>Apriori</w:t>
-      </w:r>
-      <w:proofErr w:type="spellEnd"/>
+        <w:t xml:space="preserve">Reglas de asociación </w:t>
+      </w:r>
+      <w:r>
+        <w:rPr>
+          <w:b/>
+          <w:bCs/>
+          <w:sz w:val="32"/>
+          <w:szCs w:val="32"/>
+        </w:rPr>
+        <w:t>A priori</w:t>
+      </w:r>
+    </w:p>
+    <w:p>
+      <w:pPr>
+        <w:rPr>
+          <w:b/>
+          <w:bCs/>
+          <w:sz w:val="32"/>
+          <w:szCs w:val="32"/>
+        </w:rPr>
+      </w:pPr>
     </w:p>
     <w:p>
       <w:pPr>
@@ -63,15 +703,7 @@
         <w:spacing w:after="0" w:line="240" w:lineRule="auto"/>
       </w:pPr>
       <w:r>
-        <w:t>{DEPTO</w:t>
-      </w:r>
-      <w:proofErr w:type="gramStart"/>
-      <w:r>
-        <w:t>=[</w:t>
-      </w:r>
-      <w:proofErr w:type="gramEnd"/>
-      <w:r>
-        <w:t>15,22]} =&gt; {PPB02=[1,5]}</w:t>
+        <w:t>{DEPTO=[15,22]} =&gt; {PPB02=[1,5]}</w:t>
       </w:r>
     </w:p>
     <w:p>
@@ -140,6 +772,7 @@
           <w:bCs/>
           <w:noProof/>
         </w:rPr>
+        <w:lastRenderedPageBreak/>
         <w:drawing>
           <wp:anchor distT="0" distB="0" distL="114300" distR="114300" simplePos="0" relativeHeight="251658240" behindDoc="0" locked="0" layoutInCell="1" allowOverlap="1" wp14:anchorId="0C2BF83C" wp14:editId="46443819">
             <wp:simplePos x="0" y="0"/>
@@ -164,7 +797,7 @@
                     <pic:cNvPicPr/>
                   </pic:nvPicPr>
                   <pic:blipFill rotWithShape="1">
-                    <a:blip r:embed="rId4">
+                    <a:blip r:embed="rId5">
                       <a:extLst>
                         <a:ext uri="{28A0092B-C50C-407E-A947-70E740481C1C}">
                           <a14:useLocalDpi xmlns:a14="http://schemas.microsoft.com/office/drawing/2010/main" val="0"/>
@@ -236,7 +869,7 @@
                     <pic:cNvPicPr/>
                   </pic:nvPicPr>
                   <pic:blipFill>
-                    <a:blip r:embed="rId5">
+                    <a:blip r:embed="rId6">
                       <a:extLst>
                         <a:ext uri="{28A0092B-C50C-407E-A947-70E740481C1C}">
                           <a14:useLocalDpi xmlns:a14="http://schemas.microsoft.com/office/drawing/2010/main" val="0"/>
@@ -296,15 +929,7 @@
     </w:p>
     <w:p>
       <w:r>
-        <w:t>{PPB02</w:t>
-      </w:r>
-      <w:proofErr w:type="gramStart"/>
-      <w:r>
-        <w:t>=[</w:t>
-      </w:r>
-      <w:proofErr w:type="gramEnd"/>
-      <w:r>
-        <w:t>1,5]} =&gt; {P01A02=[2,4)}</w:t>
+        <w:t>{PPB02=[1,5]} =&gt; {P01A02=[2,4)}</w:t>
       </w:r>
     </w:p>
     <w:p>
@@ -358,7 +983,7 @@
                     <pic:cNvPicPr/>
                   </pic:nvPicPr>
                   <pic:blipFill rotWithShape="1">
-                    <a:blip r:embed="rId6"/>
+                    <a:blip r:embed="rId7"/>
                     <a:srcRect/>
                     <a:stretch/>
                   </pic:blipFill>
@@ -442,15 +1067,7 @@
     </w:p>
     <w:p>
       <w:r>
-        <w:t>{P01D16</w:t>
-      </w:r>
-      <w:proofErr w:type="gramStart"/>
-      <w:r>
-        <w:t>=[</w:t>
-      </w:r>
-      <w:proofErr w:type="gramEnd"/>
-      <w:r>
-        <w:t>2,4)} =&gt; {P01A03=[2,98]}</w:t>
+        <w:t>{P01D16=[2,4)} =&gt; {P01A03=[2,98]}</w:t>
       </w:r>
     </w:p>
     <w:p>
@@ -526,7 +1143,7 @@
                     <pic:cNvPicPr/>
                   </pic:nvPicPr>
                   <pic:blipFill>
-                    <a:blip r:embed="rId7"/>
+                    <a:blip r:embed="rId8"/>
                     <a:stretch>
                       <a:fillRect/>
                     </a:stretch>
@@ -568,7 +1185,7 @@
                     <pic:cNvPicPr/>
                   </pic:nvPicPr>
                   <pic:blipFill>
-                    <a:blip r:embed="rId8"/>
+                    <a:blip r:embed="rId9"/>
                     <a:stretch>
                       <a:fillRect/>
                     </a:stretch>
@@ -639,15 +1256,7 @@
     </w:p>
     <w:p>
       <w:r>
-        <w:t>P01D16</w:t>
-      </w:r>
-      <w:proofErr w:type="gramStart"/>
-      <w:r>
-        <w:t>=[</w:t>
-      </w:r>
-      <w:proofErr w:type="gramEnd"/>
-      <w:r>
-        <w:t>1,2)} =&gt; {P01A04=[4,98]}</w:t>
+        <w:t>P01D16=[1,2)} =&gt; {P01A04=[4,98]}</w:t>
       </w:r>
     </w:p>
     <w:p>
@@ -732,7 +1341,7 @@
                     <pic:cNvPicPr/>
                   </pic:nvPicPr>
                   <pic:blipFill>
-                    <a:blip r:embed="rId9"/>
+                    <a:blip r:embed="rId10"/>
                     <a:stretch>
                       <a:fillRect/>
                     </a:stretch>
@@ -775,7 +1384,7 @@
                     <pic:cNvPicPr/>
                   </pic:nvPicPr>
                   <pic:blipFill>
-                    <a:blip r:embed="rId10"/>
+                    <a:blip r:embed="rId11"/>
                     <a:stretch>
                       <a:fillRect/>
                     </a:stretch>
@@ -836,15 +1445,7 @@
     </w:p>
     <w:p>
       <w:r>
-        <w:t>{P01G01</w:t>
-      </w:r>
-      <w:proofErr w:type="gramStart"/>
-      <w:r>
-        <w:t>=[</w:t>
-      </w:r>
-      <w:proofErr w:type="gramEnd"/>
-      <w:r>
-        <w:t>3,4]}  =&gt; {DOMINIO=[2,3]}</w:t>
+        <w:t>{P01G01=[3,4]}  =&gt; {DOMINIO=[2,3]}</w:t>
       </w:r>
     </w:p>
     <w:p>
@@ -880,33 +1481,7 @@
           <w:lang w:eastAsia="es-GT"/>
           <w14:ligatures w14:val="none"/>
         </w:rPr>
-        <w:t xml:space="preserve">Si tuviera que comparar la situación económica de su hogar, ¿considera usted </w:t>
-      </w:r>
-      <w:proofErr w:type="gramStart"/>
-      <w:r>
-        <w:rPr>
-          <w:rFonts w:ascii="Arial" w:eastAsia="Times New Roman" w:hAnsi="Arial" w:cs="Arial"/>
-          <w:color w:val="000000"/>
-          <w:kern w:val="0"/>
-          <w:sz w:val="20"/>
-          <w:szCs w:val="20"/>
-          <w:lang w:eastAsia="es-GT"/>
-          <w14:ligatures w14:val="none"/>
-        </w:rPr>
-        <w:t>que</w:t>
-      </w:r>
-      <w:proofErr w:type="gramEnd"/>
-      <w:r>
-        <w:rPr>
-          <w:rFonts w:ascii="Arial" w:eastAsia="Times New Roman" w:hAnsi="Arial" w:cs="Arial"/>
-          <w:color w:val="000000"/>
-          <w:kern w:val="0"/>
-          <w:sz w:val="20"/>
-          <w:szCs w:val="20"/>
-          <w:lang w:eastAsia="es-GT"/>
-          <w14:ligatures w14:val="none"/>
-        </w:rPr>
-        <w:t xml:space="preserve"> en su hogar, respecto al año 2021</w:t>
+        <w:t>Si tuviera que comparar la situación económica de su hogar, ¿considera usted que en su hogar, respecto al año 2021</w:t>
       </w:r>
     </w:p>
     <w:p>
@@ -987,7 +1562,7 @@
                     <pic:cNvPicPr/>
                   </pic:nvPicPr>
                   <pic:blipFill>
-                    <a:blip r:embed="rId11"/>
+                    <a:blip r:embed="rId12"/>
                     <a:stretch>
                       <a:fillRect/>
                     </a:stretch>
@@ -1029,7 +1604,7 @@
                     <pic:cNvPicPr/>
                   </pic:nvPicPr>
                   <pic:blipFill>
-                    <a:blip r:embed="rId12"/>
+                    <a:blip r:embed="rId13"/>
                     <a:stretch>
                       <a:fillRect/>
                     </a:stretch>
@@ -1077,9 +1652,9 @@
           <w:bCs/>
           <w:sz w:val="32"/>
           <w:szCs w:val="32"/>
-        </w:rPr>
-      </w:pPr>
-      <w:proofErr w:type="spellStart"/>
+          <w:lang w:val="en-US"/>
+        </w:rPr>
+      </w:pPr>
       <w:r>
         <w:rPr>
           <w:b/>
@@ -1088,37 +1663,908 @@
           <w:szCs w:val="32"/>
         </w:rPr>
         <w:lastRenderedPageBreak/>
+        <w:t xml:space="preserve">Reglas de asociación </w:t>
+      </w:r>
+      <w:proofErr w:type="spellStart"/>
+      <w:r>
+        <w:rPr>
+          <w:b/>
+          <w:bCs/>
+          <w:sz w:val="32"/>
+          <w:szCs w:val="32"/>
+          <w:lang w:val="en-US"/>
+        </w:rPr>
         <w:t>fpgrowth</w:t>
       </w:r>
       <w:proofErr w:type="spellEnd"/>
     </w:p>
     <w:p>
-      <w:r>
-        <w:t>{P01D34=5} =&gt; {P01A05C=1}</w:t>
+      <w:pPr>
+        <w:rPr>
+          <w:lang w:val="en-US"/>
+        </w:rPr>
+      </w:pPr>
+    </w:p>
+    <w:p>
+      <w:pPr>
+        <w:rPr>
+          <w:lang w:val="en-US"/>
+        </w:rPr>
+      </w:pPr>
+      <w:r>
+        <w:rPr>
+          <w:lang w:val="en-US"/>
+        </w:rPr>
+        <w:t>{PPB02=[1,4]} =&gt; {P01H08=[2,99]}</w:t>
+      </w:r>
+    </w:p>
+    <w:p>
+      <w:pPr>
+        <w:rPr>
+          <w:lang w:val="en-US"/>
+        </w:rPr>
+      </w:pPr>
+    </w:p>
+    <w:p>
+      <w:pPr>
+        <w:spacing w:after="0" w:line="240" w:lineRule="auto"/>
+        <w:rPr>
+          <w:rFonts w:ascii="Arial" w:eastAsia="Times New Roman" w:hAnsi="Arial" w:cs="Arial"/>
+          <w:color w:val="000000"/>
+          <w:kern w:val="0"/>
+          <w:sz w:val="20"/>
+          <w:szCs w:val="20"/>
+          <w:lang w:eastAsia="es-GT"/>
+          <w14:ligatures w14:val="none"/>
+        </w:rPr>
+      </w:pPr>
+      <w:r>
+        <w:rPr>
+          <w:b/>
+          <w:bCs/>
+        </w:rPr>
+        <w:t>PPB02</w:t>
+      </w:r>
+      <w:r>
+        <w:t xml:space="preserve">, </w:t>
+      </w:r>
+      <w:r>
+        <w:rPr>
+          <w:rFonts w:ascii="Arial" w:eastAsia="Times New Roman" w:hAnsi="Arial" w:cs="Arial"/>
+          <w:color w:val="000000"/>
+          <w:kern w:val="0"/>
+          <w:sz w:val="20"/>
+          <w:szCs w:val="20"/>
+          <w:lang w:eastAsia="es-GT"/>
+          <w14:ligatures w14:val="none"/>
+        </w:rPr>
+        <w:t>¿Cuántos hogares hay en esta vivienda?</w:t>
+      </w:r>
+    </w:p>
+    <w:p>
+      <w:pPr>
+        <w:rPr>
+          <w:rFonts w:ascii="Arial" w:eastAsia="Times New Roman" w:hAnsi="Arial" w:cs="Arial"/>
+          <w:color w:val="000000"/>
+          <w:kern w:val="0"/>
+          <w:sz w:val="20"/>
+          <w:szCs w:val="20"/>
+          <w:lang w:eastAsia="es-GT"/>
+          <w14:ligatures w14:val="none"/>
+        </w:rPr>
+      </w:pPr>
+      <w:r>
+        <w:rPr>
+          <w:b/>
+          <w:bCs/>
+        </w:rPr>
+        <w:t>P01H08</w:t>
+      </w:r>
+      <w:r>
+        <w:t xml:space="preserve">, </w:t>
+      </w:r>
+      <w:r>
+        <w:rPr>
+          <w:rFonts w:ascii="Arial" w:eastAsia="Times New Roman" w:hAnsi="Arial" w:cs="Arial"/>
+          <w:color w:val="000000"/>
+          <w:kern w:val="0"/>
+          <w:sz w:val="20"/>
+          <w:szCs w:val="20"/>
+          <w:lang w:eastAsia="es-GT"/>
+          <w14:ligatures w14:val="none"/>
+        </w:rPr>
+        <w:t>¿Usted o algún adulto en su hogar comió solo una vez al día o dejó de comer todo un día?</w:t>
+      </w:r>
+    </w:p>
+    <w:p>
+      <w:r>
+        <w:rPr>
+          <w:b/>
+          <w:bCs/>
+        </w:rPr>
+        <w:t>Explicación:</w:t>
+      </w:r>
+      <w:r>
+        <w:t xml:space="preserve"> </w:t>
+      </w:r>
+      <w:r>
+        <w:t>En las viviendas donde hay de uno a cuatro hogares por lo general ningún miembro de la familia ha dejado de comer.</w:t>
+      </w:r>
+    </w:p>
+    <w:p>
+      <w:pPr>
+        <w:rPr>
+          <w:rFonts w:ascii="Arial" w:eastAsia="Times New Roman" w:hAnsi="Arial" w:cs="Arial"/>
+          <w:color w:val="000000"/>
+          <w:kern w:val="0"/>
+          <w:sz w:val="20"/>
+          <w:szCs w:val="20"/>
+          <w:lang w:eastAsia="es-GT"/>
+          <w14:ligatures w14:val="none"/>
+        </w:rPr>
+      </w:pPr>
+    </w:p>
+    <w:p>
+      <w:r>
+        <w:drawing>
+          <wp:inline distT="0" distB="0" distL="0" distR="0" wp14:anchorId="29AF9C2D" wp14:editId="1E9359D4">
+            <wp:extent cx="4077269" cy="743054"/>
+            <wp:effectExtent l="0" t="0" r="0" b="0"/>
+            <wp:docPr id="269686449" name="Imagen 1" descr="Forma, Rectángulo&#10;&#10;Descripción generada automáticamente"/>
+            <wp:cNvGraphicFramePr>
+              <a:graphicFrameLocks xmlns:a="http://schemas.openxmlformats.org/drawingml/2006/main" noChangeAspect="1"/>
+            </wp:cNvGraphicFramePr>
+            <a:graphic xmlns:a="http://schemas.openxmlformats.org/drawingml/2006/main">
+              <a:graphicData uri="http://schemas.openxmlformats.org/drawingml/2006/picture">
+                <pic:pic xmlns:pic="http://schemas.openxmlformats.org/drawingml/2006/picture">
+                  <pic:nvPicPr>
+                    <pic:cNvPr id="269686449" name="Imagen 1" descr="Forma, Rectángulo&#10;&#10;Descripción generada automáticamente"/>
+                    <pic:cNvPicPr/>
+                  </pic:nvPicPr>
+                  <pic:blipFill>
+                    <a:blip r:embed="rId14"/>
+                    <a:stretch>
+                      <a:fillRect/>
+                    </a:stretch>
+                  </pic:blipFill>
+                  <pic:spPr>
+                    <a:xfrm>
+                      <a:off x="0" y="0"/>
+                      <a:ext cx="4077269" cy="743054"/>
+                    </a:xfrm>
+                    <a:prstGeom prst="rect">
+                      <a:avLst/>
+                    </a:prstGeom>
+                  </pic:spPr>
+                </pic:pic>
+              </a:graphicData>
+            </a:graphic>
+          </wp:inline>
+        </w:drawing>
       </w:r>
     </w:p>
     <w:p/>
-    <w:p>
-      <w:r>
-        <w:t>{P01A05E=2} =&gt; {P01A03=2}</w:t>
-      </w:r>
-    </w:p>
     <w:p/>
     <w:p>
-      <w:r>
-        <w:t>{P01D34=5} =&gt; {P01I01B=0}</w:t>
-      </w:r>
-    </w:p>
-    <w:p>
-      <w:r>
-        <w:t>{P01I01B=0} =&gt; {P01A01=1}</w:t>
+      <w:pPr>
+        <w:spacing w:after="0" w:line="240" w:lineRule="auto"/>
+        <w:rPr>
+          <w:rFonts w:ascii="Calibri" w:eastAsia="Times New Roman" w:hAnsi="Calibri" w:cs="Calibri"/>
+          <w:color w:val="000000"/>
+          <w:kern w:val="0"/>
+          <w:lang w:val="en-US" w:eastAsia="es-GT"/>
+          <w14:ligatures w14:val="none"/>
+        </w:rPr>
+      </w:pPr>
+      <w:r>
+        <w:rPr>
+          <w:rFonts w:ascii="Calibri" w:eastAsia="Times New Roman" w:hAnsi="Calibri" w:cs="Calibri"/>
+          <w:color w:val="000000"/>
+          <w:kern w:val="0"/>
+          <w:lang w:val="en-US" w:eastAsia="es-GT"/>
+          <w14:ligatures w14:val="none"/>
+        </w:rPr>
+        <w:t>{PPB02=[1,4],P01A05A=[1,2]} =&gt; {P01D02=[1,3)}</w:t>
+      </w:r>
+    </w:p>
+    <w:p>
+      <w:pPr>
+        <w:spacing w:after="0" w:line="240" w:lineRule="auto"/>
+        <w:rPr>
+          <w:rFonts w:ascii="Calibri" w:eastAsia="Times New Roman" w:hAnsi="Calibri" w:cs="Calibri"/>
+          <w:color w:val="000000"/>
+          <w:kern w:val="0"/>
+          <w:lang w:val="en-US" w:eastAsia="es-GT"/>
+          <w14:ligatures w14:val="none"/>
+        </w:rPr>
+      </w:pPr>
+    </w:p>
+    <w:p>
+      <w:pPr>
+        <w:spacing w:after="0" w:line="240" w:lineRule="auto"/>
+        <w:rPr>
+          <w:rFonts w:ascii="Arial" w:eastAsia="Times New Roman" w:hAnsi="Arial" w:cs="Arial"/>
+          <w:color w:val="000000"/>
+          <w:kern w:val="0"/>
+          <w:sz w:val="20"/>
+          <w:szCs w:val="20"/>
+          <w:lang w:eastAsia="es-GT"/>
+          <w14:ligatures w14:val="none"/>
+        </w:rPr>
+      </w:pPr>
+      <w:r>
+        <w:rPr>
+          <w:rFonts w:ascii="Calibri" w:eastAsia="Times New Roman" w:hAnsi="Calibri" w:cs="Calibri"/>
+          <w:b/>
+          <w:bCs/>
+          <w:color w:val="000000"/>
+          <w:kern w:val="0"/>
+          <w:lang w:eastAsia="es-GT"/>
+          <w14:ligatures w14:val="none"/>
+        </w:rPr>
+        <w:t>PPB02</w:t>
+      </w:r>
+      <w:r>
+        <w:rPr>
+          <w:rFonts w:ascii="Calibri" w:eastAsia="Times New Roman" w:hAnsi="Calibri" w:cs="Calibri"/>
+          <w:color w:val="000000"/>
+          <w:kern w:val="0"/>
+          <w:lang w:eastAsia="es-GT"/>
+          <w14:ligatures w14:val="none"/>
+        </w:rPr>
+        <w:t xml:space="preserve">, </w:t>
+      </w:r>
+      <w:r>
+        <w:rPr>
+          <w:rFonts w:ascii="Arial" w:eastAsia="Times New Roman" w:hAnsi="Arial" w:cs="Arial"/>
+          <w:color w:val="000000"/>
+          <w:kern w:val="0"/>
+          <w:sz w:val="20"/>
+          <w:szCs w:val="20"/>
+          <w:lang w:eastAsia="es-GT"/>
+          <w14:ligatures w14:val="none"/>
+        </w:rPr>
+        <w:t>¿Cuántos hogares hay en esta vivienda?</w:t>
+      </w:r>
+    </w:p>
+    <w:p>
+      <w:pPr>
+        <w:spacing w:after="0" w:line="240" w:lineRule="auto"/>
+        <w:rPr>
+          <w:rFonts w:ascii="Arial" w:eastAsia="Times New Roman" w:hAnsi="Arial" w:cs="Arial"/>
+          <w:color w:val="000000"/>
+          <w:kern w:val="0"/>
+          <w:sz w:val="20"/>
+          <w:szCs w:val="20"/>
+          <w:lang w:eastAsia="es-GT"/>
+          <w14:ligatures w14:val="none"/>
+        </w:rPr>
+      </w:pPr>
+      <w:r>
+        <w:rPr>
+          <w:rFonts w:ascii="Calibri" w:eastAsia="Times New Roman" w:hAnsi="Calibri" w:cs="Calibri"/>
+          <w:b/>
+          <w:bCs/>
+          <w:color w:val="000000"/>
+          <w:kern w:val="0"/>
+          <w:lang w:eastAsia="es-GT"/>
+          <w14:ligatures w14:val="none"/>
+        </w:rPr>
+        <w:t>P01A05A</w:t>
+      </w:r>
+      <w:r>
+        <w:rPr>
+          <w:rFonts w:ascii="Calibri" w:eastAsia="Times New Roman" w:hAnsi="Calibri" w:cs="Calibri"/>
+          <w:color w:val="000000"/>
+          <w:kern w:val="0"/>
+          <w:lang w:eastAsia="es-GT"/>
+          <w14:ligatures w14:val="none"/>
+        </w:rPr>
+        <w:t>,</w:t>
+      </w:r>
+      <w:r>
+        <w:rPr>
+          <w:rFonts w:ascii="Arial" w:eastAsia="Times New Roman" w:hAnsi="Arial" w:cs="Arial"/>
+          <w:color w:val="000000"/>
+          <w:kern w:val="0"/>
+          <w:sz w:val="20"/>
+          <w:szCs w:val="20"/>
+          <w:lang w:eastAsia="es-GT"/>
+          <w14:ligatures w14:val="none"/>
+        </w:rPr>
+        <w:t xml:space="preserve"> ¿Esta vivienda </w:t>
+      </w:r>
+      <w:r>
+        <w:rPr>
+          <w:rFonts w:ascii="Arial" w:eastAsia="Times New Roman" w:hAnsi="Arial" w:cs="Arial"/>
+          <w:color w:val="000000"/>
+          <w:kern w:val="0"/>
+          <w:sz w:val="20"/>
+          <w:szCs w:val="20"/>
+          <w:lang w:eastAsia="es-GT"/>
+          <w14:ligatures w14:val="none"/>
+        </w:rPr>
+        <w:t>está</w:t>
+      </w:r>
+      <w:r>
+        <w:rPr>
+          <w:rFonts w:ascii="Arial" w:eastAsia="Times New Roman" w:hAnsi="Arial" w:cs="Arial"/>
+          <w:color w:val="000000"/>
+          <w:kern w:val="0"/>
+          <w:sz w:val="20"/>
+          <w:szCs w:val="20"/>
+          <w:lang w:eastAsia="es-GT"/>
+          <w14:ligatures w14:val="none"/>
+        </w:rPr>
+        <w:t xml:space="preserve"> conectada a una red de distribución de agua?</w:t>
+      </w:r>
+    </w:p>
+    <w:p>
+      <w:pPr>
+        <w:spacing w:after="0" w:line="240" w:lineRule="auto"/>
+        <w:rPr>
+          <w:rFonts w:ascii="Calibri" w:eastAsia="Times New Roman" w:hAnsi="Calibri" w:cs="Calibri"/>
+          <w:color w:val="000000"/>
+          <w:kern w:val="0"/>
+          <w:lang w:eastAsia="es-GT"/>
+          <w14:ligatures w14:val="none"/>
+        </w:rPr>
+      </w:pPr>
+      <w:r>
+        <w:rPr>
+          <w:rFonts w:ascii="Calibri" w:eastAsia="Times New Roman" w:hAnsi="Calibri" w:cs="Calibri"/>
+          <w:color w:val="000000"/>
+          <w:kern w:val="0"/>
+          <w:lang w:eastAsia="es-GT"/>
+          <w14:ligatures w14:val="none"/>
+        </w:rPr>
+        <w:drawing>
+          <wp:inline distT="0" distB="0" distL="0" distR="0" wp14:anchorId="72C7B9D9" wp14:editId="69328F65">
+            <wp:extent cx="4181475" cy="381000"/>
+            <wp:effectExtent l="0" t="0" r="9525" b="0"/>
+            <wp:docPr id="1029672386" name="Imagen 1"/>
+            <wp:cNvGraphicFramePr>
+              <a:graphicFrameLocks xmlns:a="http://schemas.openxmlformats.org/drawingml/2006/main" noChangeAspect="1"/>
+            </wp:cNvGraphicFramePr>
+            <a:graphic xmlns:a="http://schemas.openxmlformats.org/drawingml/2006/main">
+              <a:graphicData uri="http://schemas.openxmlformats.org/drawingml/2006/picture">
+                <pic:pic xmlns:pic="http://schemas.openxmlformats.org/drawingml/2006/picture">
+                  <pic:nvPicPr>
+                    <pic:cNvPr id="1029672386" name=""/>
+                    <pic:cNvPicPr/>
+                  </pic:nvPicPr>
+                  <pic:blipFill>
+                    <a:blip r:embed="rId15"/>
+                    <a:stretch>
+                      <a:fillRect/>
+                    </a:stretch>
+                  </pic:blipFill>
+                  <pic:spPr>
+                    <a:xfrm>
+                      <a:off x="0" y="0"/>
+                      <a:ext cx="4202767" cy="382940"/>
+                    </a:xfrm>
+                    <a:prstGeom prst="rect">
+                      <a:avLst/>
+                    </a:prstGeom>
+                  </pic:spPr>
+                </pic:pic>
+              </a:graphicData>
+            </a:graphic>
+          </wp:inline>
+        </w:drawing>
+      </w:r>
+    </w:p>
+    <w:p>
+      <w:pPr>
+        <w:rPr>
+          <w:rFonts w:ascii="Arial" w:eastAsia="Times New Roman" w:hAnsi="Arial" w:cs="Arial"/>
+          <w:color w:val="000000"/>
+          <w:kern w:val="0"/>
+          <w:sz w:val="20"/>
+          <w:szCs w:val="20"/>
+          <w:lang w:eastAsia="es-GT"/>
+          <w14:ligatures w14:val="none"/>
+        </w:rPr>
+      </w:pPr>
+      <w:r>
+        <w:rPr>
+          <w:rFonts w:ascii="Calibri" w:eastAsia="Times New Roman" w:hAnsi="Calibri" w:cs="Calibri"/>
+          <w:b/>
+          <w:bCs/>
+          <w:color w:val="000000"/>
+          <w:kern w:val="0"/>
+          <w:lang w:eastAsia="es-GT"/>
+          <w14:ligatures w14:val="none"/>
+        </w:rPr>
+        <w:t>P01D02</w:t>
+      </w:r>
+      <w:r>
+        <w:rPr>
+          <w:rFonts w:ascii="Calibri" w:eastAsia="Times New Roman" w:hAnsi="Calibri" w:cs="Calibri"/>
+          <w:color w:val="000000"/>
+          <w:kern w:val="0"/>
+          <w:lang w:eastAsia="es-GT"/>
+          <w14:ligatures w14:val="none"/>
+        </w:rPr>
+        <w:t>,</w:t>
+      </w:r>
+      <w:r>
+        <w:rPr>
+          <w:rFonts w:ascii="Calibri" w:eastAsia="Times New Roman" w:hAnsi="Calibri" w:cs="Calibri"/>
+          <w:color w:val="000000"/>
+          <w:kern w:val="0"/>
+          <w:lang w:eastAsia="es-GT"/>
+          <w14:ligatures w14:val="none"/>
+        </w:rPr>
+        <w:t xml:space="preserve"> </w:t>
+      </w:r>
+      <w:r>
+        <w:rPr>
+          <w:rFonts w:ascii="Arial" w:eastAsia="Times New Roman" w:hAnsi="Arial" w:cs="Arial"/>
+          <w:color w:val="000000"/>
+          <w:kern w:val="0"/>
+          <w:sz w:val="20"/>
+          <w:szCs w:val="20"/>
+          <w:lang w:eastAsia="es-GT"/>
+          <w14:ligatures w14:val="none"/>
+        </w:rPr>
+        <w:t>Del total de cuartos, ¿cuántos utiliza como dormitorios?</w:t>
+      </w:r>
+    </w:p>
+    <w:p>
+      <w:pPr>
+        <w:rPr>
+          <w:rFonts w:ascii="Arial" w:eastAsia="Times New Roman" w:hAnsi="Arial" w:cs="Arial"/>
+          <w:color w:val="000000"/>
+          <w:kern w:val="0"/>
+          <w:sz w:val="20"/>
+          <w:szCs w:val="20"/>
+          <w:lang w:eastAsia="es-GT"/>
+          <w14:ligatures w14:val="none"/>
+        </w:rPr>
+      </w:pPr>
+    </w:p>
+    <w:p>
+      <w:r>
+        <w:rPr>
+          <w:b/>
+          <w:bCs/>
+        </w:rPr>
+        <w:t>Explicación:</w:t>
+      </w:r>
+      <w:r>
+        <w:t xml:space="preserve"> </w:t>
+      </w:r>
+      <w:r>
+        <w:t xml:space="preserve">En las viviendas donde hay de uno a cuatro hogares </w:t>
+      </w:r>
+      <w:r>
+        <w:t>sin importar si esta conectada a red de distribución de agua, las viviendas tienen de 1 a 2 habitaciones como dormitorios</w:t>
+      </w:r>
+    </w:p>
+    <w:p>
+      <w:pPr>
+        <w:spacing w:after="0" w:line="240" w:lineRule="auto"/>
+        <w:rPr>
+          <w:rFonts w:ascii="Calibri" w:eastAsia="Times New Roman" w:hAnsi="Calibri" w:cs="Calibri"/>
+          <w:color w:val="000000"/>
+          <w:kern w:val="0"/>
+          <w:lang w:eastAsia="es-GT"/>
+          <w14:ligatures w14:val="none"/>
+        </w:rPr>
+      </w:pPr>
+    </w:p>
+    <w:p>
+      <w:pPr>
+        <w:spacing w:after="0" w:line="240" w:lineRule="auto"/>
+        <w:rPr>
+          <w:rFonts w:ascii="Calibri" w:eastAsia="Times New Roman" w:hAnsi="Calibri" w:cs="Calibri"/>
+          <w:color w:val="000000"/>
+          <w:kern w:val="0"/>
+          <w:lang w:eastAsia="es-GT"/>
+          <w14:ligatures w14:val="none"/>
+        </w:rPr>
+      </w:pPr>
+    </w:p>
+    <w:p>
+      <w:pPr>
+        <w:spacing w:after="0" w:line="240" w:lineRule="auto"/>
+        <w:rPr>
+          <w:rFonts w:ascii="Calibri" w:eastAsia="Times New Roman" w:hAnsi="Calibri" w:cs="Calibri"/>
+          <w:color w:val="000000"/>
+          <w:kern w:val="0"/>
+          <w:lang w:eastAsia="es-GT"/>
+          <w14:ligatures w14:val="none"/>
+        </w:rPr>
+      </w:pPr>
+    </w:p>
+    <w:p>
+      <w:pPr>
+        <w:spacing w:after="0" w:line="240" w:lineRule="auto"/>
+        <w:rPr>
+          <w:rFonts w:ascii="Calibri" w:eastAsia="Times New Roman" w:hAnsi="Calibri" w:cs="Calibri"/>
+          <w:color w:val="000000"/>
+          <w:kern w:val="0"/>
+          <w:lang w:eastAsia="es-GT"/>
+          <w14:ligatures w14:val="none"/>
+        </w:rPr>
+      </w:pPr>
+    </w:p>
+    <w:p>
+      <w:pPr>
+        <w:rPr>
+          <w:rFonts w:ascii="Calibri" w:eastAsia="Times New Roman" w:hAnsi="Calibri" w:cs="Calibri"/>
+          <w:color w:val="000000"/>
+          <w:kern w:val="0"/>
+          <w:lang w:val="en-US" w:eastAsia="es-GT"/>
+          <w14:ligatures w14:val="none"/>
+        </w:rPr>
+      </w:pPr>
+      <w:r>
+        <w:rPr>
+          <w:rFonts w:ascii="Calibri" w:eastAsia="Times New Roman" w:hAnsi="Calibri" w:cs="Calibri"/>
+          <w:color w:val="000000"/>
+          <w:kern w:val="0"/>
+          <w:lang w:val="en-US" w:eastAsia="es-GT"/>
+          <w14:ligatures w14:val="none"/>
+        </w:rPr>
+        <w:br w:type="page"/>
+      </w:r>
+    </w:p>
+    <w:p>
+      <w:pPr>
+        <w:spacing w:after="0" w:line="240" w:lineRule="auto"/>
+        <w:rPr>
+          <w:rFonts w:ascii="Calibri" w:eastAsia="Times New Roman" w:hAnsi="Calibri" w:cs="Calibri"/>
+          <w:color w:val="000000"/>
+          <w:kern w:val="0"/>
+          <w:lang w:val="en-US" w:eastAsia="es-GT"/>
+          <w14:ligatures w14:val="none"/>
+        </w:rPr>
+      </w:pPr>
+      <w:r>
+        <w:rPr>
+          <w:rFonts w:ascii="Calibri" w:eastAsia="Times New Roman" w:hAnsi="Calibri" w:cs="Calibri"/>
+          <w:color w:val="000000"/>
+          <w:kern w:val="0"/>
+          <w:lang w:val="en-US" w:eastAsia="es-GT"/>
+          <w14:ligatures w14:val="none"/>
+        </w:rPr>
+        <w:lastRenderedPageBreak/>
+        <w:t>{PPB02=[1,4]} =&gt; {P01D02=[1,3)}</w:t>
+      </w:r>
+    </w:p>
+    <w:p>
+      <w:pPr>
+        <w:spacing w:after="0" w:line="240" w:lineRule="auto"/>
+        <w:rPr>
+          <w:rFonts w:ascii="Calibri" w:eastAsia="Times New Roman" w:hAnsi="Calibri" w:cs="Calibri"/>
+          <w:color w:val="000000"/>
+          <w:kern w:val="0"/>
+          <w:lang w:val="en-US" w:eastAsia="es-GT"/>
+          <w14:ligatures w14:val="none"/>
+        </w:rPr>
+      </w:pPr>
+    </w:p>
+    <w:p>
+      <w:pPr>
+        <w:spacing w:after="0" w:line="240" w:lineRule="auto"/>
+        <w:rPr>
+          <w:rFonts w:ascii="Arial" w:eastAsia="Times New Roman" w:hAnsi="Arial" w:cs="Arial"/>
+          <w:color w:val="000000"/>
+          <w:kern w:val="0"/>
+          <w:sz w:val="20"/>
+          <w:szCs w:val="20"/>
+          <w:lang w:eastAsia="es-GT"/>
+          <w14:ligatures w14:val="none"/>
+        </w:rPr>
+      </w:pPr>
+      <w:r>
+        <w:rPr>
+          <w:rFonts w:ascii="Calibri" w:eastAsia="Times New Roman" w:hAnsi="Calibri" w:cs="Calibri"/>
+          <w:b/>
+          <w:bCs/>
+          <w:color w:val="000000"/>
+          <w:kern w:val="0"/>
+          <w:lang w:eastAsia="es-GT"/>
+          <w14:ligatures w14:val="none"/>
+        </w:rPr>
+        <w:t>PPB02</w:t>
+      </w:r>
+      <w:r>
+        <w:rPr>
+          <w:rFonts w:ascii="Calibri" w:eastAsia="Times New Roman" w:hAnsi="Calibri" w:cs="Calibri"/>
+          <w:color w:val="000000"/>
+          <w:kern w:val="0"/>
+          <w:lang w:eastAsia="es-GT"/>
+          <w14:ligatures w14:val="none"/>
+        </w:rPr>
+        <w:t xml:space="preserve">, </w:t>
+      </w:r>
+      <w:r>
+        <w:rPr>
+          <w:rFonts w:ascii="Arial" w:eastAsia="Times New Roman" w:hAnsi="Arial" w:cs="Arial"/>
+          <w:color w:val="000000"/>
+          <w:kern w:val="0"/>
+          <w:sz w:val="20"/>
+          <w:szCs w:val="20"/>
+          <w:lang w:eastAsia="es-GT"/>
+          <w14:ligatures w14:val="none"/>
+        </w:rPr>
+        <w:t>¿Cuántos hogares hay en esta vivienda?</w:t>
+      </w:r>
+    </w:p>
+    <w:p>
+      <w:pPr>
+        <w:spacing w:after="0" w:line="240" w:lineRule="auto"/>
+        <w:rPr>
+          <w:rFonts w:ascii="Arial" w:eastAsia="Times New Roman" w:hAnsi="Arial" w:cs="Arial"/>
+          <w:color w:val="000000"/>
+          <w:kern w:val="0"/>
+          <w:sz w:val="20"/>
+          <w:szCs w:val="20"/>
+          <w:lang w:eastAsia="es-GT"/>
+          <w14:ligatures w14:val="none"/>
+        </w:rPr>
+      </w:pPr>
+      <w:r>
+        <w:rPr>
+          <w:rFonts w:ascii="Calibri" w:eastAsia="Times New Roman" w:hAnsi="Calibri" w:cs="Calibri"/>
+          <w:b/>
+          <w:bCs/>
+          <w:color w:val="000000"/>
+          <w:kern w:val="0"/>
+          <w:lang w:eastAsia="es-GT"/>
+          <w14:ligatures w14:val="none"/>
+        </w:rPr>
+        <w:t>P01D02</w:t>
+      </w:r>
+      <w:r>
+        <w:rPr>
+          <w:rFonts w:ascii="Calibri" w:eastAsia="Times New Roman" w:hAnsi="Calibri" w:cs="Calibri"/>
+          <w:color w:val="000000"/>
+          <w:kern w:val="0"/>
+          <w:lang w:eastAsia="es-GT"/>
+          <w14:ligatures w14:val="none"/>
+        </w:rPr>
+        <w:t>,</w:t>
+      </w:r>
+      <w:r>
+        <w:rPr>
+          <w:rFonts w:ascii="Arial" w:eastAsia="Times New Roman" w:hAnsi="Arial" w:cs="Arial"/>
+          <w:color w:val="000000"/>
+          <w:kern w:val="0"/>
+          <w:sz w:val="20"/>
+          <w:szCs w:val="20"/>
+          <w:lang w:eastAsia="es-GT"/>
+          <w14:ligatures w14:val="none"/>
+        </w:rPr>
+        <w:t xml:space="preserve"> </w:t>
+      </w:r>
+      <w:r>
+        <w:rPr>
+          <w:rFonts w:ascii="Arial" w:eastAsia="Times New Roman" w:hAnsi="Arial" w:cs="Arial"/>
+          <w:color w:val="000000"/>
+          <w:kern w:val="0"/>
+          <w:sz w:val="20"/>
+          <w:szCs w:val="20"/>
+          <w:lang w:eastAsia="es-GT"/>
+          <w14:ligatures w14:val="none"/>
+        </w:rPr>
+        <w:t xml:space="preserve"> Del total de cuartos, ¿cuántos utiliza como dormitorios?</w:t>
+      </w:r>
+    </w:p>
+    <w:p>
+      <w:pPr>
+        <w:spacing w:after="0" w:line="240" w:lineRule="auto"/>
+        <w:rPr>
+          <w:rFonts w:ascii="Calibri" w:eastAsia="Times New Roman" w:hAnsi="Calibri" w:cs="Calibri"/>
+          <w:color w:val="000000"/>
+          <w:kern w:val="0"/>
+          <w:lang w:eastAsia="es-GT"/>
+          <w14:ligatures w14:val="none"/>
+        </w:rPr>
+      </w:pPr>
+    </w:p>
+    <w:p>
+      <w:pPr>
+        <w:spacing w:after="0" w:line="240" w:lineRule="auto"/>
+        <w:rPr>
+          <w:rFonts w:ascii="Calibri" w:eastAsia="Times New Roman" w:hAnsi="Calibri" w:cs="Calibri"/>
+          <w:color w:val="000000"/>
+          <w:kern w:val="0"/>
+          <w:lang w:eastAsia="es-GT"/>
+          <w14:ligatures w14:val="none"/>
+        </w:rPr>
+      </w:pPr>
+    </w:p>
+    <w:p>
+      <w:pPr>
+        <w:spacing w:after="0" w:line="240" w:lineRule="auto"/>
+        <w:rPr>
+          <w:rFonts w:ascii="Calibri" w:eastAsia="Times New Roman" w:hAnsi="Calibri" w:cs="Calibri"/>
+          <w:color w:val="000000"/>
+          <w:kern w:val="0"/>
+          <w:lang w:eastAsia="es-GT"/>
+          <w14:ligatures w14:val="none"/>
+        </w:rPr>
+      </w:pPr>
+    </w:p>
+    <w:p>
+      <w:pPr>
+        <w:spacing w:after="0" w:line="240" w:lineRule="auto"/>
+        <w:rPr>
+          <w:rFonts w:ascii="Calibri" w:eastAsia="Times New Roman" w:hAnsi="Calibri" w:cs="Calibri"/>
+          <w:color w:val="000000"/>
+          <w:kern w:val="0"/>
+          <w:lang w:eastAsia="es-GT"/>
+          <w14:ligatures w14:val="none"/>
+        </w:rPr>
+      </w:pPr>
+    </w:p>
+    <w:p/>
+    <w:p>
+      <w:pPr>
+        <w:spacing w:after="0" w:line="240" w:lineRule="auto"/>
+        <w:rPr>
+          <w:rFonts w:ascii="Calibri" w:eastAsia="Times New Roman" w:hAnsi="Calibri" w:cs="Calibri"/>
+          <w:color w:val="000000"/>
+          <w:kern w:val="0"/>
+          <w:lang w:eastAsia="es-GT"/>
+          <w14:ligatures w14:val="none"/>
+        </w:rPr>
+      </w:pPr>
+      <w:r>
+        <w:rPr>
+          <w:rFonts w:ascii="Calibri" w:eastAsia="Times New Roman" w:hAnsi="Calibri" w:cs="Calibri"/>
+          <w:color w:val="000000"/>
+          <w:kern w:val="0"/>
+          <w:lang w:eastAsia="es-GT"/>
+          <w14:ligatures w14:val="none"/>
+        </w:rPr>
+        <w:t>{P01A01=[1,5]} =&gt; {P01D02=[1,3)}</w:t>
+      </w:r>
+    </w:p>
+    <w:p>
+      <w:pPr>
+        <w:spacing w:after="0" w:line="240" w:lineRule="auto"/>
+        <w:rPr>
+          <w:rFonts w:ascii="Arial" w:eastAsia="Times New Roman" w:hAnsi="Arial" w:cs="Arial"/>
+          <w:color w:val="000000"/>
+          <w:kern w:val="0"/>
+          <w:sz w:val="20"/>
+          <w:szCs w:val="20"/>
+          <w:lang w:eastAsia="es-GT"/>
+          <w14:ligatures w14:val="none"/>
+        </w:rPr>
+      </w:pPr>
+      <w:r>
+        <w:rPr>
+          <w:rFonts w:ascii="Calibri" w:eastAsia="Times New Roman" w:hAnsi="Calibri" w:cs="Calibri"/>
+          <w:b/>
+          <w:bCs/>
+          <w:color w:val="000000"/>
+          <w:kern w:val="0"/>
+          <w:lang w:eastAsia="es-GT"/>
+          <w14:ligatures w14:val="none"/>
+        </w:rPr>
+        <w:t>P01A01</w:t>
+      </w:r>
+      <w:r>
+        <w:rPr>
+          <w:rFonts w:ascii="Calibri" w:eastAsia="Times New Roman" w:hAnsi="Calibri" w:cs="Calibri"/>
+          <w:color w:val="000000"/>
+          <w:kern w:val="0"/>
+          <w:lang w:eastAsia="es-GT"/>
+          <w14:ligatures w14:val="none"/>
+        </w:rPr>
+        <w:t>,</w:t>
+      </w:r>
+      <w:r>
+        <w:rPr>
+          <w:rFonts w:ascii="Arial" w:eastAsia="Times New Roman" w:hAnsi="Arial" w:cs="Arial"/>
+          <w:color w:val="000000"/>
+          <w:kern w:val="0"/>
+          <w:sz w:val="20"/>
+          <w:szCs w:val="20"/>
+          <w:lang w:eastAsia="es-GT"/>
+          <w14:ligatures w14:val="none"/>
+        </w:rPr>
+        <w:t xml:space="preserve"> ¿El tipo de vivienda que ocupa el hogar es?</w:t>
+      </w:r>
+    </w:p>
+    <w:p>
+      <w:pPr>
+        <w:rPr>
+          <w:rFonts w:ascii="Arial" w:eastAsia="Times New Roman" w:hAnsi="Arial" w:cs="Arial"/>
+          <w:color w:val="000000"/>
+          <w:kern w:val="0"/>
+          <w:sz w:val="20"/>
+          <w:szCs w:val="20"/>
+          <w:lang w:eastAsia="es-GT"/>
+          <w14:ligatures w14:val="none"/>
+        </w:rPr>
+      </w:pPr>
+      <w:r>
+        <w:rPr>
+          <w:rFonts w:ascii="Calibri" w:eastAsia="Times New Roman" w:hAnsi="Calibri" w:cs="Calibri"/>
+          <w:b/>
+          <w:bCs/>
+          <w:color w:val="000000"/>
+          <w:kern w:val="0"/>
+          <w:lang w:eastAsia="es-GT"/>
+          <w14:ligatures w14:val="none"/>
+        </w:rPr>
+        <w:t>P01D02</w:t>
+      </w:r>
+      <w:r>
+        <w:rPr>
+          <w:rFonts w:ascii="Calibri" w:eastAsia="Times New Roman" w:hAnsi="Calibri" w:cs="Calibri"/>
+          <w:color w:val="000000"/>
+          <w:kern w:val="0"/>
+          <w:lang w:eastAsia="es-GT"/>
+          <w14:ligatures w14:val="none"/>
+        </w:rPr>
+        <w:t>,</w:t>
+      </w:r>
+      <w:r>
+        <w:rPr>
+          <w:rFonts w:ascii="Arial" w:eastAsia="Times New Roman" w:hAnsi="Arial" w:cs="Arial"/>
+          <w:color w:val="000000"/>
+          <w:kern w:val="0"/>
+          <w:sz w:val="20"/>
+          <w:szCs w:val="20"/>
+          <w:lang w:eastAsia="es-GT"/>
+          <w14:ligatures w14:val="none"/>
+        </w:rPr>
+        <w:t xml:space="preserve"> Del total de cuartos, ¿cuántos utiliza como dormitorios?</w:t>
       </w:r>
     </w:p>
     <w:p/>
     <w:p/>
     <w:p/>
-    <w:p/>
-    <w:p/>
+    <w:p>
+      <w:pPr>
+        <w:rPr>
+          <w:color w:val="FF0000"/>
+        </w:rPr>
+      </w:pPr>
+      <w:r>
+        <w:rPr>
+          <w:color w:val="FF0000"/>
+        </w:rPr>
+        <w:t>{P01A03=[2,98]}                                            =&gt; {P01A01=[1,5]}</w:t>
+      </w:r>
+    </w:p>
+    <w:p>
+      <w:pPr>
+        <w:rPr>
+          <w:color w:val="FF0000"/>
+        </w:rPr>
+      </w:pPr>
+    </w:p>
+    <w:p>
+      <w:pPr>
+        <w:rPr>
+          <w:lang w:val="en-US"/>
+        </w:rPr>
+      </w:pPr>
+    </w:p>
+    <w:p>
+      <w:pPr>
+        <w:rPr>
+          <w:lang w:val="en-US"/>
+        </w:rPr>
+      </w:pPr>
+    </w:p>
+    <w:p>
+      <w:pPr>
+        <w:rPr>
+          <w:lang w:val="en-US"/>
+        </w:rPr>
+      </w:pPr>
+    </w:p>
     <w:p>
       <w:pPr>
         <w:rPr>
@@ -1126,6 +2572,7 @@
           <w:bCs/>
           <w:sz w:val="32"/>
           <w:szCs w:val="32"/>
+          <w:lang w:val="en-US"/>
         </w:rPr>
       </w:pPr>
     </w:p>
@@ -1136,14 +2583,21 @@
           <w:bCs/>
           <w:sz w:val="32"/>
           <w:szCs w:val="32"/>
-        </w:rPr>
-      </w:pPr>
-    </w:p>
-    <w:p>
-      <w:r>
-        <w:rPr>
-          <w:b/>
-          <w:bCs/>
+          <w:lang w:val="en-US"/>
+        </w:rPr>
+      </w:pPr>
+    </w:p>
+    <w:p>
+      <w:pPr>
+        <w:rPr>
+          <w:lang w:val="en-US"/>
+        </w:rPr>
+      </w:pPr>
+      <w:r>
+        <w:rPr>
+          <w:b/>
+          <w:bCs/>
+          <w:lang w:val="en-US"/>
         </w:rPr>
         <w:t xml:space="preserve">Regla </w:t>
       </w:r>
@@ -1151,21 +2605,14 @@
         <w:rPr>
           <w:b/>
           <w:bCs/>
+          <w:lang w:val="en-US"/>
         </w:rPr>
         <w:t>1</w:t>
       </w:r>
     </w:p>
     <w:p>
       <w:r>
-        <w:t>{} =&gt; {P01A02</w:t>
-      </w:r>
-      <w:proofErr w:type="gramStart"/>
-      <w:r>
-        <w:t>=[</w:t>
-      </w:r>
-      <w:proofErr w:type="gramEnd"/>
-      <w:r>
-        <w:t>2,4)}</w:t>
+        <w:t>{} =&gt; {P01A02=[2,4)}</w:t>
       </w:r>
     </w:p>
     <w:p>
@@ -1225,7 +2672,7 @@
                     <pic:cNvPicPr/>
                   </pic:nvPicPr>
                   <pic:blipFill rotWithShape="1">
-                    <a:blip r:embed="rId13"/>
+                    <a:blip r:embed="rId16"/>
                     <a:srcRect b="6558"/>
                     <a:stretch/>
                   </pic:blipFill>
@@ -1288,6 +2735,7 @@
           <w:b/>
           <w:bCs/>
         </w:rPr>
+        <w:lastRenderedPageBreak/>
         <w:t xml:space="preserve">Regla </w:t>
       </w:r>
       <w:r>
@@ -1300,15 +2748,7 @@
     </w:p>
     <w:p>
       <w:r>
-        <w:t>{PPB02=[1,5</w:t>
-      </w:r>
-      <w:proofErr w:type="gramStart"/>
-      <w:r>
-        <w:t>],P</w:t>
-      </w:r>
-      <w:proofErr w:type="gramEnd"/>
-      <w:r>
-        <w:t>01A06=[1,2)} =&gt; {P01A04=[4,98]}</w:t>
+        <w:t>{PPB02=[1,5],P01A06=[1,2)} =&gt; {P01A04=[4,98]}</w:t>
       </w:r>
     </w:p>
     <w:p>
@@ -1401,7 +2841,6 @@
           <w:b/>
           <w:bCs/>
         </w:rPr>
-        <w:lastRenderedPageBreak/>
         <w:t>P01A04</w:t>
       </w:r>
       <w:r>
@@ -1459,7 +2898,7 @@
                     <pic:cNvPicPr/>
                   </pic:nvPicPr>
                   <pic:blipFill>
-                    <a:blip r:embed="rId14"/>
+                    <a:blip r:embed="rId17"/>
                     <a:stretch>
                       <a:fillRect/>
                     </a:stretch>
@@ -1501,35 +2940,7 @@
         <w:rPr>
           <w:lang w:val="en-US"/>
         </w:rPr>
-        <w:t>{PPB02=[1,5</w:t>
-      </w:r>
-      <w:proofErr w:type="gramStart"/>
-      <w:r>
-        <w:rPr>
-          <w:lang w:val="en-US"/>
-        </w:rPr>
-        <w:t>],P</w:t>
-      </w:r>
-      <w:proofErr w:type="gramEnd"/>
-      <w:r>
-        <w:rPr>
-          <w:lang w:val="en-US"/>
-        </w:rPr>
-        <w:t>01A05F=[1,2],P01A06=[</w:t>
-      </w:r>
-      <w:proofErr w:type="gramStart"/>
-      <w:r>
-        <w:rPr>
-          <w:lang w:val="en-US"/>
-        </w:rPr>
-        <w:t>1,2)}</w:t>
-      </w:r>
-      <w:proofErr w:type="gramEnd"/>
-      <w:r>
-        <w:rPr>
-          <w:lang w:val="en-US"/>
-        </w:rPr>
-        <w:t> =&gt; {P01A04=[4,98]}</w:t>
+        <w:t>{PPB02=[1,5],P01A05F=[1,2],P01A06=[1,2)} =&gt; {P01A04=[4,98]}</w:t>
       </w:r>
     </w:p>
     <w:p>

</xml_diff>